<commit_message>
Tesi di Laurea in Ingegneria Informatica
</commit_message>
<xml_diff>
--- a/Grafici/Curve ROC e AUC.docx
+++ b/Grafici/Curve ROC e AUC.docx
@@ -25,7 +25,47 @@
           <w:b/>
           <w:bCs/>
         </w:rPr>
-        <w:t xml:space="preserve"> – Costruzione del modello</w:t>
+        <w:t xml:space="preserve"> – Costruzione </w:t>
+      </w:r>
+      <w:r>
+        <w:rPr>
+          <w:rFonts w:ascii="Times New Roman" w:hAnsi="Times New Roman" w:cs="Times New Roman"/>
+          <w:b/>
+          <w:bCs/>
+        </w:rPr>
+        <w:t xml:space="preserve">e validazione </w:t>
+      </w:r>
+      <w:r>
+        <w:rPr>
+          <w:rFonts w:ascii="Times New Roman" w:hAnsi="Times New Roman" w:cs="Times New Roman"/>
+          <w:b/>
+          <w:bCs/>
+        </w:rPr>
+        <w:t>de</w:t>
+      </w:r>
+      <w:r>
+        <w:rPr>
+          <w:rFonts w:ascii="Times New Roman" w:hAnsi="Times New Roman" w:cs="Times New Roman"/>
+          <w:b/>
+          <w:bCs/>
+        </w:rPr>
+        <w:t>i</w:t>
+      </w:r>
+      <w:r>
+        <w:rPr>
+          <w:rFonts w:ascii="Times New Roman" w:hAnsi="Times New Roman" w:cs="Times New Roman"/>
+          <w:b/>
+          <w:bCs/>
+        </w:rPr>
+        <w:t xml:space="preserve"> modell</w:t>
+      </w:r>
+      <w:r>
+        <w:rPr>
+          <w:rFonts w:ascii="Times New Roman" w:hAnsi="Times New Roman" w:cs="Times New Roman"/>
+          <w:b/>
+          <w:bCs/>
+        </w:rPr>
+        <w:t>i</w:t>
       </w:r>
     </w:p>
     <w:p>
@@ -47,13 +87,13 @@
         <mc:AlternateContent>
           <mc:Choice Requires="wps">
             <w:drawing>
-              <wp:anchor distT="0" distB="0" distL="114300" distR="114300" simplePos="0" relativeHeight="251661312" behindDoc="0" locked="0" layoutInCell="1" allowOverlap="1" wp14:anchorId="10BEA1EA" wp14:editId="3F6536C6">
+              <wp:anchor distT="0" distB="0" distL="114300" distR="114300" simplePos="0" relativeHeight="251661312" behindDoc="0" locked="0" layoutInCell="1" allowOverlap="1" wp14:anchorId="10BEA1EA" wp14:editId="7AAD1AC2">
                 <wp:simplePos x="0" y="0"/>
                 <wp:positionH relativeFrom="column">
-                  <wp:posOffset>3926408</wp:posOffset>
+                  <wp:posOffset>4019127</wp:posOffset>
                 </wp:positionH>
                 <wp:positionV relativeFrom="paragraph">
-                  <wp:posOffset>193567</wp:posOffset>
+                  <wp:posOffset>839470</wp:posOffset>
                 </wp:positionV>
                 <wp:extent cx="972766" cy="291830"/>
                 <wp:effectExtent l="0" t="0" r="0" b="0"/>
@@ -116,7 +156,7 @@
                                 <w:bCs/>
                                 <w:color w:val="4472C4"/>
                               </w:rPr>
-                              <w:t>1</w:t>
+                              <w:t>0,527</w:t>
                             </w:r>
                           </w:p>
                         </w:txbxContent>
@@ -145,7 +185,7 @@
                 <v:stroke joinstyle="miter"/>
                 <v:path gradientshapeok="t" o:connecttype="rect"/>
               </v:shapetype>
-              <v:shape id="Casella di testo 3" o:spid="_x0000_s1026" type="#_x0000_t202" style="position:absolute;left:0;text-align:left;margin-left:309.15pt;margin-top:15.25pt;width:76.6pt;height:23pt;z-index:251661312;visibility:visible;mso-wrap-style:square;mso-width-percent:0;mso-height-percent:0;mso-wrap-distance-left:9pt;mso-wrap-distance-top:0;mso-wrap-distance-right:9pt;mso-wrap-distance-bottom:0;mso-position-horizontal:absolute;mso-position-horizontal-relative:text;mso-position-vertical:absolute;mso-position-vertical-relative:text;mso-width-percent:0;mso-height-percent:0;mso-width-relative:margin;mso-height-relative:margin;v-text-anchor:top" o:gfxdata="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" filled="f" stroked="f">
+              <v:shape id="Casella di testo 3" o:spid="_x0000_s1026" type="#_x0000_t202" style="position:absolute;left:0;text-align:left;margin-left:316.45pt;margin-top:66.1pt;width:76.6pt;height:23pt;z-index:251661312;visibility:visible;mso-wrap-style:square;mso-width-percent:0;mso-height-percent:0;mso-wrap-distance-left:9pt;mso-wrap-distance-top:0;mso-wrap-distance-right:9pt;mso-wrap-distance-bottom:0;mso-position-horizontal:absolute;mso-position-horizontal-relative:text;mso-position-vertical:absolute;mso-position-vertical-relative:text;mso-width-percent:0;mso-height-percent:0;mso-width-relative:margin;mso-height-relative:margin;v-text-anchor:top" o:gfxdata="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" filled="f" stroked="f">
                 <v:textbox>
                   <w:txbxContent>
                     <w:p>
@@ -171,7 +211,7 @@
                           <w:bCs/>
                           <w:color w:val="4472C4"/>
                         </w:rPr>
-                        <w:t>1</w:t>
+                        <w:t>0,527</w:t>
                       </w:r>
                     </w:p>
                   </w:txbxContent>
@@ -188,15 +228,15 @@
         <mc:AlternateContent>
           <mc:Choice Requires="wps">
             <w:drawing>
-              <wp:anchor distT="0" distB="0" distL="114300" distR="114300" simplePos="0" relativeHeight="251659264" behindDoc="0" locked="0" layoutInCell="1" allowOverlap="1" wp14:anchorId="74D7BB69" wp14:editId="28F3257E">
+              <wp:anchor distT="0" distB="0" distL="114300" distR="114300" simplePos="0" relativeHeight="251659264" behindDoc="0" locked="0" layoutInCell="1" allowOverlap="1" wp14:anchorId="74D7BB69" wp14:editId="54D0692D">
                 <wp:simplePos x="0" y="0"/>
                 <wp:positionH relativeFrom="column">
-                  <wp:posOffset>2392423</wp:posOffset>
+                  <wp:posOffset>4500245</wp:posOffset>
                 </wp:positionH>
                 <wp:positionV relativeFrom="paragraph">
-                  <wp:posOffset>838970</wp:posOffset>
+                  <wp:posOffset>547370</wp:posOffset>
                 </wp:positionV>
-                <wp:extent cx="972766" cy="291830"/>
+                <wp:extent cx="972766" cy="291600"/>
                 <wp:effectExtent l="0" t="0" r="0" b="0"/>
                 <wp:wrapNone/>
                 <wp:docPr id="2" name="Casella di testo 2"/>
@@ -208,7 +248,7 @@
                       <wps:spPr>
                         <a:xfrm>
                           <a:off x="0" y="0"/>
-                          <a:ext cx="972766" cy="291830"/>
+                          <a:ext cx="972766" cy="291600"/>
                         </a:xfrm>
                         <a:prstGeom prst="rect">
                           <a:avLst/>
@@ -240,16 +280,24 @@
                               <w:rPr>
                                 <w:b/>
                                 <w:bCs/>
-                                <w:color w:val="EE7D30"/>
+                                <w:color w:val="FF0000"/>
                               </w:rPr>
                             </w:pPr>
                             <w:r>
                               <w:rPr>
                                 <w:b/>
                                 <w:bCs/>
-                                <w:color w:val="EE7D30"/>
+                                <w:color w:val="FF0000"/>
                               </w:rPr>
-                              <w:t>AUC = 0,738</w:t>
+                              <w:t>AUC = 0,</w:t>
+                            </w:r>
+                            <w:r>
+                              <w:rPr>
+                                <w:b/>
+                                <w:bCs/>
+                                <w:color w:val="FF0000"/>
+                              </w:rPr>
+                              <w:t>551</w:t>
                             </w:r>
                           </w:p>
                         </w:txbxContent>
@@ -274,7 +322,7 @@
           </mc:Choice>
           <mc:Fallback>
             <w:pict>
-              <v:shape w14:anchorId="74D7BB69" id="Casella di testo 2" o:spid="_x0000_s1027" type="#_x0000_t202" style="position:absolute;left:0;text-align:left;margin-left:188.4pt;margin-top:66.05pt;width:76.6pt;height:23pt;z-index:251659264;visibility:visible;mso-wrap-style:square;mso-width-percent:0;mso-height-percent:0;mso-wrap-distance-left:9pt;mso-wrap-distance-top:0;mso-wrap-distance-right:9pt;mso-wrap-distance-bottom:0;mso-position-horizontal:absolute;mso-position-horizontal-relative:text;mso-position-vertical:absolute;mso-position-vertical-relative:text;mso-width-percent:0;mso-height-percent:0;mso-width-relative:margin;mso-height-relative:margin;v-text-anchor:top" o:gfxdata="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" filled="f" stroked="f">
+              <v:shape w14:anchorId="74D7BB69" id="Casella di testo 2" o:spid="_x0000_s1027" type="#_x0000_t202" style="position:absolute;left:0;text-align:left;margin-left:354.35pt;margin-top:43.1pt;width:76.6pt;height:22.95pt;z-index:251659264;visibility:visible;mso-wrap-style:square;mso-width-percent:0;mso-height-percent:0;mso-wrap-distance-left:9pt;mso-wrap-distance-top:0;mso-wrap-distance-right:9pt;mso-wrap-distance-bottom:0;mso-position-horizontal:absolute;mso-position-horizontal-relative:text;mso-position-vertical:absolute;mso-position-vertical-relative:text;mso-width-percent:0;mso-height-percent:0;mso-width-relative:margin;mso-height-relative:margin;v-text-anchor:top" o:gfxdata="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" filled="f" stroked="f">
                 <v:textbox>
                   <w:txbxContent>
                     <w:p>
@@ -283,16 +331,24 @@
                         <w:rPr>
                           <w:b/>
                           <w:bCs/>
-                          <w:color w:val="EE7D30"/>
+                          <w:color w:val="FF0000"/>
                         </w:rPr>
                       </w:pPr>
                       <w:r>
                         <w:rPr>
                           <w:b/>
                           <w:bCs/>
-                          <w:color w:val="EE7D30"/>
+                          <w:color w:val="FF0000"/>
                         </w:rPr>
-                        <w:t>AUC = 0,738</w:t>
+                        <w:t>AUC = 0,</w:t>
+                      </w:r>
+                      <w:r>
+                        <w:rPr>
+                          <w:b/>
+                          <w:bCs/>
+                          <w:color w:val="FF0000"/>
+                        </w:rPr>
+                        <w:t>551</w:t>
                       </w:r>
                     </w:p>
                   </w:txbxContent>
@@ -307,7 +363,7 @@
           <w:noProof/>
         </w:rPr>
         <w:drawing>
-          <wp:inline distT="0" distB="0" distL="0" distR="0" wp14:anchorId="54A909D5" wp14:editId="04221D5B">
+          <wp:inline distT="0" distB="0" distL="0" distR="0" wp14:anchorId="54A909D5" wp14:editId="6E56AAA0">
             <wp:extent cx="5486400" cy="3200400"/>
             <wp:effectExtent l="0" t="0" r="12700" b="12700"/>
             <wp:docPr id="1" name="Grafico 1"/>
@@ -338,155 +394,19 @@
       </w:pPr>
       <w:r>
         <w:rPr>
+          <w:noProof/>
           <w:color w:val="4472C4"/>
         </w:rPr>
         <mc:AlternateContent>
           <mc:Choice Requires="wps">
             <w:drawing>
-              <wp:anchor distT="0" distB="0" distL="114300" distR="114300" simplePos="0" relativeHeight="251663360" behindDoc="0" locked="0" layoutInCell="1" allowOverlap="1" wp14:anchorId="70834A93" wp14:editId="7E35C591">
+              <wp:anchor distT="0" distB="0" distL="114300" distR="114300" simplePos="0" relativeHeight="251664384" behindDoc="0" locked="0" layoutInCell="1" allowOverlap="1" wp14:anchorId="215756D2" wp14:editId="209AFDD3">
                 <wp:simplePos x="0" y="0"/>
                 <wp:positionH relativeFrom="column">
-                  <wp:posOffset>2654935</wp:posOffset>
+                  <wp:posOffset>3716232</wp:posOffset>
                 </wp:positionH>
                 <wp:positionV relativeFrom="paragraph">
-                  <wp:posOffset>484424</wp:posOffset>
-                </wp:positionV>
-                <wp:extent cx="972185" cy="291465"/>
-                <wp:effectExtent l="0" t="0" r="0" b="0"/>
-                <wp:wrapNone/>
-                <wp:docPr id="6" name="Casella di testo 6"/>
-                <wp:cNvGraphicFramePr/>
-                <a:graphic xmlns:a="http://schemas.openxmlformats.org/drawingml/2006/main">
-                  <a:graphicData uri="http://schemas.microsoft.com/office/word/2010/wordprocessingShape">
-                    <wps:wsp>
-                      <wps:cNvSpPr txBox="1"/>
-                      <wps:spPr>
-                        <a:xfrm>
-                          <a:off x="0" y="0"/>
-                          <a:ext cx="972185" cy="291465"/>
-                        </a:xfrm>
-                        <a:prstGeom prst="rect">
-                          <a:avLst/>
-                        </a:prstGeom>
-                        <a:noFill/>
-                        <a:ln>
-                          <a:noFill/>
-                        </a:ln>
-                      </wps:spPr>
-                      <wps:style>
-                        <a:lnRef idx="0">
-                          <a:scrgbClr r="0" g="0" b="0"/>
-                        </a:lnRef>
-                        <a:fillRef idx="0">
-                          <a:scrgbClr r="0" g="0" b="0"/>
-                        </a:fillRef>
-                        <a:effectRef idx="0">
-                          <a:scrgbClr r="0" g="0" b="0"/>
-                        </a:effectRef>
-                        <a:fontRef idx="minor">
-                          <a:schemeClr val="dk1"/>
-                        </a:fontRef>
-                      </wps:style>
-                      <wps:txbx>
-                        <w:txbxContent>
-                          <w:p>
-                            <w:pPr>
-                              <w:jc w:val="center"/>
-                              <w:rPr>
-                                <w:b/>
-                                <w:bCs/>
-                                <w:color w:val="EE7D30"/>
-                              </w:rPr>
-                            </w:pPr>
-                            <w:r>
-                              <w:rPr>
-                                <w:b/>
-                                <w:bCs/>
-                                <w:color w:val="EE7D30"/>
-                              </w:rPr>
-                              <w:t>AUC = 0,</w:t>
-                            </w:r>
-                            <w:r>
-                              <w:rPr>
-                                <w:b/>
-                                <w:bCs/>
-                                <w:color w:val="EE7D30"/>
-                              </w:rPr>
-                              <w:t>797</w:t>
-                            </w:r>
-                          </w:p>
-                        </w:txbxContent>
-                      </wps:txbx>
-                      <wps:bodyPr rot="0" spcFirstLastPara="0" vertOverflow="overflow" horzOverflow="overflow" vert="horz" wrap="square" lIns="91440" tIns="45720" rIns="91440" bIns="45720" numCol="1" spcCol="0" rtlCol="0" fromWordArt="0" anchor="t" anchorCtr="0" forceAA="0" compatLnSpc="1">
-                        <a:prstTxWarp prst="textNoShape">
-                          <a:avLst/>
-                        </a:prstTxWarp>
-                        <a:noAutofit/>
-                      </wps:bodyPr>
-                    </wps:wsp>
-                  </a:graphicData>
-                </a:graphic>
-                <wp14:sizeRelH relativeFrom="margin">
-                  <wp14:pctWidth>0</wp14:pctWidth>
-                </wp14:sizeRelH>
-                <wp14:sizeRelV relativeFrom="margin">
-                  <wp14:pctHeight>0</wp14:pctHeight>
-                </wp14:sizeRelV>
-              </wp:anchor>
-            </w:drawing>
-          </mc:Choice>
-          <mc:Fallback>
-            <w:pict>
-              <v:shape w14:anchorId="70834A93" id="Casella di testo 6" o:spid="_x0000_s1028" type="#_x0000_t202" style="position:absolute;left:0;text-align:left;margin-left:209.05pt;margin-top:38.15pt;width:76.55pt;height:22.95pt;z-index:251663360;visibility:visible;mso-wrap-style:square;mso-width-percent:0;mso-height-percent:0;mso-wrap-distance-left:9pt;mso-wrap-distance-top:0;mso-wrap-distance-right:9pt;mso-wrap-distance-bottom:0;mso-position-horizontal:absolute;mso-position-horizontal-relative:text;mso-position-vertical:absolute;mso-position-vertical-relative:text;mso-width-percent:0;mso-height-percent:0;mso-width-relative:margin;mso-height-relative:margin;v-text-anchor:top" o:gfxdata="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" filled="f" stroked="f">
-                <v:textbox>
-                  <w:txbxContent>
-                    <w:p>
-                      <w:pPr>
-                        <w:jc w:val="center"/>
-                        <w:rPr>
-                          <w:b/>
-                          <w:bCs/>
-                          <w:color w:val="EE7D30"/>
-                        </w:rPr>
-                      </w:pPr>
-                      <w:r>
-                        <w:rPr>
-                          <w:b/>
-                          <w:bCs/>
-                          <w:color w:val="EE7D30"/>
-                        </w:rPr>
-                        <w:t>AUC = 0,</w:t>
-                      </w:r>
-                      <w:r>
-                        <w:rPr>
-                          <w:b/>
-                          <w:bCs/>
-                          <w:color w:val="EE7D30"/>
-                        </w:rPr>
-                        <w:t>797</w:t>
-                      </w:r>
-                    </w:p>
-                  </w:txbxContent>
-                </v:textbox>
-              </v:shape>
-            </w:pict>
-          </mc:Fallback>
-        </mc:AlternateContent>
-      </w:r>
-      <w:r>
-        <w:rPr>
-          <w:color w:val="4472C4"/>
-        </w:rPr>
-        <mc:AlternateContent>
-          <mc:Choice Requires="wps">
-            <w:drawing>
-              <wp:anchor distT="0" distB="0" distL="114300" distR="114300" simplePos="0" relativeHeight="251664384" behindDoc="0" locked="0" layoutInCell="1" allowOverlap="1" wp14:anchorId="215756D2" wp14:editId="58783423">
-                <wp:simplePos x="0" y="0"/>
-                <wp:positionH relativeFrom="column">
-                  <wp:posOffset>4131310</wp:posOffset>
-                </wp:positionH>
-                <wp:positionV relativeFrom="paragraph">
-                  <wp:posOffset>189230</wp:posOffset>
+                  <wp:posOffset>316230</wp:posOffset>
                 </wp:positionV>
                 <wp:extent cx="972185" cy="291465"/>
                 <wp:effectExtent l="0" t="0" r="0" b="0"/>
@@ -549,7 +469,15 @@
                                 <w:bCs/>
                                 <w:color w:val="4472C4"/>
                               </w:rPr>
-                              <w:t>0,995</w:t>
+                              <w:t>0,</w:t>
+                            </w:r>
+                            <w:r>
+                              <w:rPr>
+                                <w:b/>
+                                <w:bCs/>
+                                <w:color w:val="4472C4"/>
+                              </w:rPr>
+                              <w:t>533</w:t>
                             </w:r>
                           </w:p>
                         </w:txbxContent>
@@ -574,7 +502,7 @@
           </mc:Choice>
           <mc:Fallback>
             <w:pict>
-              <v:shape w14:anchorId="215756D2" id="Casella di testo 7" o:spid="_x0000_s1029" type="#_x0000_t202" style="position:absolute;left:0;text-align:left;margin-left:325.3pt;margin-top:14.9pt;width:76.55pt;height:22.95pt;z-index:251664384;visibility:visible;mso-wrap-style:square;mso-width-percent:0;mso-height-percent:0;mso-wrap-distance-left:9pt;mso-wrap-distance-top:0;mso-wrap-distance-right:9pt;mso-wrap-distance-bottom:0;mso-position-horizontal:absolute;mso-position-horizontal-relative:text;mso-position-vertical:absolute;mso-position-vertical-relative:text;mso-width-percent:0;mso-height-percent:0;mso-width-relative:margin;mso-height-relative:margin;v-text-anchor:top" o:gfxdata="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" filled="f" stroked="f">
+              <v:shape w14:anchorId="215756D2" id="Casella di testo 7" o:spid="_x0000_s1028" type="#_x0000_t202" style="position:absolute;left:0;text-align:left;margin-left:292.6pt;margin-top:24.9pt;width:76.55pt;height:22.95pt;z-index:251664384;visibility:visible;mso-wrap-style:square;mso-width-percent:0;mso-height-percent:0;mso-wrap-distance-left:9pt;mso-wrap-distance-top:0;mso-wrap-distance-right:9pt;mso-wrap-distance-bottom:0;mso-position-horizontal:absolute;mso-position-horizontal-relative:text;mso-position-vertical:absolute;mso-position-vertical-relative:text;mso-width-percent:0;mso-height-percent:0;mso-width-relative:margin;mso-height-relative:margin;v-text-anchor:top" o:gfxdata="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" filled="f" stroked="f">
                 <v:textbox>
                   <w:txbxContent>
                     <w:p>
@@ -600,7 +528,153 @@
                           <w:bCs/>
                           <w:color w:val="4472C4"/>
                         </w:rPr>
-                        <w:t>0,995</w:t>
+                        <w:t>0,</w:t>
+                      </w:r>
+                      <w:r>
+                        <w:rPr>
+                          <w:b/>
+                          <w:bCs/>
+                          <w:color w:val="4472C4"/>
+                        </w:rPr>
+                        <w:t>533</w:t>
+                      </w:r>
+                    </w:p>
+                  </w:txbxContent>
+                </v:textbox>
+              </v:shape>
+            </w:pict>
+          </mc:Fallback>
+        </mc:AlternateContent>
+      </w:r>
+      <w:r>
+        <w:rPr>
+          <w:noProof/>
+          <w:color w:val="4472C4"/>
+        </w:rPr>
+        <mc:AlternateContent>
+          <mc:Choice Requires="wps">
+            <w:drawing>
+              <wp:anchor distT="0" distB="0" distL="114300" distR="114300" simplePos="0" relativeHeight="251663360" behindDoc="0" locked="0" layoutInCell="1" allowOverlap="1" wp14:anchorId="70834A93" wp14:editId="395E2973">
+                <wp:simplePos x="0" y="0"/>
+                <wp:positionH relativeFrom="column">
+                  <wp:posOffset>3975735</wp:posOffset>
+                </wp:positionH>
+                <wp:positionV relativeFrom="paragraph">
+                  <wp:posOffset>839470</wp:posOffset>
+                </wp:positionV>
+                <wp:extent cx="972185" cy="291600"/>
+                <wp:effectExtent l="0" t="0" r="0" b="0"/>
+                <wp:wrapNone/>
+                <wp:docPr id="6" name="Casella di testo 6"/>
+                <wp:cNvGraphicFramePr/>
+                <a:graphic xmlns:a="http://schemas.openxmlformats.org/drawingml/2006/main">
+                  <a:graphicData uri="http://schemas.microsoft.com/office/word/2010/wordprocessingShape">
+                    <wps:wsp>
+                      <wps:cNvSpPr txBox="1"/>
+                      <wps:spPr>
+                        <a:xfrm>
+                          <a:off x="0" y="0"/>
+                          <a:ext cx="972185" cy="291600"/>
+                        </a:xfrm>
+                        <a:prstGeom prst="rect">
+                          <a:avLst/>
+                        </a:prstGeom>
+                        <a:noFill/>
+                        <a:ln>
+                          <a:noFill/>
+                        </a:ln>
+                      </wps:spPr>
+                      <wps:style>
+                        <a:lnRef idx="0">
+                          <a:scrgbClr r="0" g="0" b="0"/>
+                        </a:lnRef>
+                        <a:fillRef idx="0">
+                          <a:scrgbClr r="0" g="0" b="0"/>
+                        </a:fillRef>
+                        <a:effectRef idx="0">
+                          <a:scrgbClr r="0" g="0" b="0"/>
+                        </a:effectRef>
+                        <a:fontRef idx="minor">
+                          <a:schemeClr val="dk1"/>
+                        </a:fontRef>
+                      </wps:style>
+                      <wps:txbx>
+                        <w:txbxContent>
+                          <w:p>
+                            <w:pPr>
+                              <w:jc w:val="center"/>
+                              <w:rPr>
+                                <w:b/>
+                                <w:bCs/>
+                                <w:color w:val="FF0000"/>
+                              </w:rPr>
+                            </w:pPr>
+                            <w:r>
+                              <w:rPr>
+                                <w:b/>
+                                <w:bCs/>
+                                <w:color w:val="FF0000"/>
+                              </w:rPr>
+                              <w:t>AUC = 0,</w:t>
+                            </w:r>
+                            <w:r>
+                              <w:rPr>
+                                <w:b/>
+                                <w:bCs/>
+                                <w:color w:val="FF0000"/>
+                              </w:rPr>
+                              <w:t>463</w:t>
+                            </w:r>
+                          </w:p>
+                        </w:txbxContent>
+                      </wps:txbx>
+                      <wps:bodyPr rot="0" spcFirstLastPara="0" vertOverflow="overflow" horzOverflow="overflow" vert="horz" wrap="square" lIns="91440" tIns="45720" rIns="91440" bIns="45720" numCol="1" spcCol="0" rtlCol="0" fromWordArt="0" anchor="t" anchorCtr="0" forceAA="0" compatLnSpc="1">
+                        <a:prstTxWarp prst="textNoShape">
+                          <a:avLst/>
+                        </a:prstTxWarp>
+                        <a:noAutofit/>
+                      </wps:bodyPr>
+                    </wps:wsp>
+                  </a:graphicData>
+                </a:graphic>
+                <wp14:sizeRelH relativeFrom="margin">
+                  <wp14:pctWidth>0</wp14:pctWidth>
+                </wp14:sizeRelH>
+                <wp14:sizeRelV relativeFrom="margin">
+                  <wp14:pctHeight>0</wp14:pctHeight>
+                </wp14:sizeRelV>
+              </wp:anchor>
+            </w:drawing>
+          </mc:Choice>
+          <mc:Fallback>
+            <w:pict>
+              <v:shape w14:anchorId="70834A93" id="Casella di testo 6" o:spid="_x0000_s1029" type="#_x0000_t202" style="position:absolute;left:0;text-align:left;margin-left:313.05pt;margin-top:66.1pt;width:76.55pt;height:22.95pt;z-index:251663360;visibility:visible;mso-wrap-style:square;mso-width-percent:0;mso-height-percent:0;mso-wrap-distance-left:9pt;mso-wrap-distance-top:0;mso-wrap-distance-right:9pt;mso-wrap-distance-bottom:0;mso-position-horizontal:absolute;mso-position-horizontal-relative:text;mso-position-vertical:absolute;mso-position-vertical-relative:text;mso-width-percent:0;mso-height-percent:0;mso-width-relative:margin;mso-height-relative:margin;v-text-anchor:top" o:gfxdata="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" filled="f" stroked="f">
+                <v:textbox>
+                  <w:txbxContent>
+                    <w:p>
+                      <w:pPr>
+                        <w:jc w:val="center"/>
+                        <w:rPr>
+                          <w:b/>
+                          <w:bCs/>
+                          <w:color w:val="FF0000"/>
+                        </w:rPr>
+                      </w:pPr>
+                      <w:r>
+                        <w:rPr>
+                          <w:b/>
+                          <w:bCs/>
+                          <w:color w:val="FF0000"/>
+                        </w:rPr>
+                        <w:t>AUC = 0,</w:t>
+                      </w:r>
+                      <w:r>
+                        <w:rPr>
+                          <w:b/>
+                          <w:bCs/>
+                          <w:color w:val="FF0000"/>
+                        </w:rPr>
+                        <w:t>463</w:t>
                       </w:r>
                     </w:p>
                   </w:txbxContent>
@@ -615,7 +689,7 @@
           <w:noProof/>
         </w:rPr>
         <w:drawing>
-          <wp:inline distT="0" distB="0" distL="0" distR="0" wp14:anchorId="5B912091" wp14:editId="38295825">
+          <wp:inline distT="0" distB="0" distL="0" distR="0" wp14:anchorId="5B912091" wp14:editId="7BF3E2DF">
             <wp:extent cx="5486400" cy="3200400"/>
             <wp:effectExtent l="0" t="0" r="12700" b="12700"/>
             <wp:docPr id="5" name="Grafico 5"/>
@@ -769,7 +843,7 @@
           <w:b/>
           <w:bCs/>
         </w:rPr>
-        <w:t>Validazione</w:t>
+        <w:t xml:space="preserve">Testing </w:t>
       </w:r>
       <w:r>
         <w:rPr>
@@ -777,7 +851,31 @@
           <w:b/>
           <w:bCs/>
         </w:rPr>
-        <w:t xml:space="preserve"> del modello</w:t>
+        <w:t>de</w:t>
+      </w:r>
+      <w:r>
+        <w:rPr>
+          <w:rFonts w:ascii="Times New Roman" w:hAnsi="Times New Roman" w:cs="Times New Roman"/>
+          <w:b/>
+          <w:bCs/>
+        </w:rPr>
+        <w:t>i</w:t>
+      </w:r>
+      <w:r>
+        <w:rPr>
+          <w:rFonts w:ascii="Times New Roman" w:hAnsi="Times New Roman" w:cs="Times New Roman"/>
+          <w:b/>
+          <w:bCs/>
+        </w:rPr>
+        <w:t xml:space="preserve"> modell</w:t>
+      </w:r>
+      <w:r>
+        <w:rPr>
+          <w:rFonts w:ascii="Times New Roman" w:hAnsi="Times New Roman" w:cs="Times New Roman"/>
+          <w:b/>
+          <w:bCs/>
+        </w:rPr>
+        <w:t>i</w:t>
       </w:r>
     </w:p>
     <w:p>
@@ -988,14 +1086,14 @@
                               <w:rPr>
                                 <w:b/>
                                 <w:bCs/>
-                                <w:color w:val="EE7D30"/>
+                                <w:color w:val="FF0000"/>
                               </w:rPr>
                             </w:pPr>
                             <w:r>
                               <w:rPr>
                                 <w:b/>
                                 <w:bCs/>
-                                <w:color w:val="EE7D30"/>
+                                <w:color w:val="FF0000"/>
                               </w:rPr>
                               <w:t>AUC = 0,</w:t>
                             </w:r>
@@ -1003,7 +1101,7 @@
                               <w:rPr>
                                 <w:b/>
                                 <w:bCs/>
-                                <w:color w:val="EE7D30"/>
+                                <w:color w:val="FF0000"/>
                               </w:rPr>
                               <w:t>929</w:t>
                             </w:r>
@@ -1039,14 +1137,14 @@
                         <w:rPr>
                           <w:b/>
                           <w:bCs/>
-                          <w:color w:val="EE7D30"/>
+                          <w:color w:val="FF0000"/>
                         </w:rPr>
                       </w:pPr>
                       <w:r>
                         <w:rPr>
                           <w:b/>
                           <w:bCs/>
-                          <w:color w:val="EE7D30"/>
+                          <w:color w:val="FF0000"/>
                         </w:rPr>
                         <w:t>AUC = 0,</w:t>
                       </w:r>
@@ -1054,7 +1152,7 @@
                         <w:rPr>
                           <w:b/>
                           <w:bCs/>
-                          <w:color w:val="EE7D30"/>
+                          <w:color w:val="FF0000"/>
                         </w:rPr>
                         <w:t>929</w:t>
                       </w:r>
@@ -1071,7 +1169,7 @@
           <w:noProof/>
         </w:rPr>
         <w:drawing>
-          <wp:inline distT="0" distB="0" distL="0" distR="0" wp14:anchorId="6E275888" wp14:editId="5207959E">
+          <wp:inline distT="0" distB="0" distL="0" distR="0" wp14:anchorId="6E275888" wp14:editId="3EB506B5">
             <wp:extent cx="5486400" cy="3200400"/>
             <wp:effectExtent l="0" t="0" r="12700" b="12700"/>
             <wp:docPr id="12" name="Grafico 12"/>
@@ -1102,18 +1200,19 @@
       </w:pPr>
       <w:r>
         <w:rPr>
+          <w:noProof/>
           <w:color w:val="4472C4"/>
         </w:rPr>
         <mc:AlternateContent>
           <mc:Choice Requires="wps">
             <w:drawing>
-              <wp:anchor distT="0" distB="0" distL="114300" distR="114300" simplePos="0" relativeHeight="251669504" behindDoc="0" locked="0" layoutInCell="1" allowOverlap="1" wp14:anchorId="39E038FE" wp14:editId="5EB83EDC">
+              <wp:anchor distT="0" distB="0" distL="114300" distR="114300" simplePos="0" relativeHeight="251669504" behindDoc="0" locked="0" layoutInCell="1" allowOverlap="1" wp14:anchorId="39E038FE" wp14:editId="2C065439">
                 <wp:simplePos x="0" y="0"/>
                 <wp:positionH relativeFrom="column">
-                  <wp:posOffset>4578782</wp:posOffset>
+                  <wp:posOffset>4646084</wp:posOffset>
                 </wp:positionH>
                 <wp:positionV relativeFrom="paragraph">
-                  <wp:posOffset>1551103</wp:posOffset>
+                  <wp:posOffset>1372870</wp:posOffset>
                 </wp:positionV>
                 <wp:extent cx="972185" cy="291465"/>
                 <wp:effectExtent l="0" t="0" r="0" b="0"/>
@@ -1209,7 +1308,7 @@
           </mc:Choice>
           <mc:Fallback>
             <w:pict>
-              <v:shape w14:anchorId="39E038FE" id="Casella di testo 11" o:spid="_x0000_s1032" type="#_x0000_t202" style="position:absolute;left:0;text-align:left;margin-left:360.55pt;margin-top:122.15pt;width:76.55pt;height:22.95pt;z-index:251669504;visibility:visible;mso-wrap-style:square;mso-width-percent:0;mso-height-percent:0;mso-wrap-distance-left:9pt;mso-wrap-distance-top:0;mso-wrap-distance-right:9pt;mso-wrap-distance-bottom:0;mso-position-horizontal:absolute;mso-position-horizontal-relative:text;mso-position-vertical:absolute;mso-position-vertical-relative:text;mso-width-percent:0;mso-height-percent:0;mso-width-relative:margin;mso-height-relative:margin;v-text-anchor:top" o:gfxdata="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" filled="f" stroked="f">
+              <v:shape w14:anchorId="39E038FE" id="Casella di testo 11" o:spid="_x0000_s1032" type="#_x0000_t202" style="position:absolute;left:0;text-align:left;margin-left:365.85pt;margin-top:108.1pt;width:76.55pt;height:22.95pt;z-index:251669504;visibility:visible;mso-wrap-style:square;mso-width-percent:0;mso-height-percent:0;mso-wrap-distance-left:9pt;mso-wrap-distance-top:0;mso-wrap-distance-right:9pt;mso-wrap-distance-bottom:0;mso-position-horizontal:absolute;mso-position-horizontal-relative:text;mso-position-vertical:absolute;mso-position-vertical-relative:text;mso-width-percent:0;mso-height-percent:0;mso-width-relative:margin;mso-height-relative:margin;v-text-anchor:top" o:gfxdata="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" filled="f" stroked="f">
                 <v:textbox>
                   <w:txbxContent>
                     <w:p>
@@ -1255,18 +1354,19 @@
       </w:r>
       <w:r>
         <w:rPr>
+          <w:noProof/>
           <w:color w:val="4472C4"/>
         </w:rPr>
         <mc:AlternateContent>
           <mc:Choice Requires="wps">
             <w:drawing>
-              <wp:anchor distT="0" distB="0" distL="114300" distR="114300" simplePos="0" relativeHeight="251668480" behindDoc="0" locked="0" layoutInCell="1" allowOverlap="1" wp14:anchorId="16F49BFB" wp14:editId="56687A44">
+              <wp:anchor distT="0" distB="0" distL="114300" distR="114300" simplePos="0" relativeHeight="251668480" behindDoc="0" locked="0" layoutInCell="1" allowOverlap="1" wp14:anchorId="16F49BFB" wp14:editId="1814CD20">
                 <wp:simplePos x="0" y="0"/>
                 <wp:positionH relativeFrom="column">
-                  <wp:posOffset>4230816</wp:posOffset>
+                  <wp:posOffset>4168563</wp:posOffset>
                 </wp:positionH>
                 <wp:positionV relativeFrom="paragraph">
-                  <wp:posOffset>950798</wp:posOffset>
+                  <wp:posOffset>941705</wp:posOffset>
                 </wp:positionV>
                 <wp:extent cx="972185" cy="291465"/>
                 <wp:effectExtent l="0" t="0" r="0" b="0"/>
@@ -1312,14 +1412,14 @@
                               <w:rPr>
                                 <w:b/>
                                 <w:bCs/>
-                                <w:color w:val="EE7D30"/>
+                                <w:color w:val="FF0000"/>
                               </w:rPr>
                             </w:pPr>
                             <w:r>
                               <w:rPr>
                                 <w:b/>
                                 <w:bCs/>
-                                <w:color w:val="EE7D30"/>
+                                <w:color w:val="FF0000"/>
                               </w:rPr>
                               <w:t>AUC = 0,</w:t>
                             </w:r>
@@ -1327,7 +1427,7 @@
                               <w:rPr>
                                 <w:b/>
                                 <w:bCs/>
-                                <w:color w:val="EE7D30"/>
+                                <w:color w:val="FF0000"/>
                               </w:rPr>
                               <w:t>417</w:t>
                             </w:r>
@@ -1354,7 +1454,7 @@
           </mc:Choice>
           <mc:Fallback>
             <w:pict>
-              <v:shape w14:anchorId="16F49BFB" id="Casella di testo 10" o:spid="_x0000_s1033" type="#_x0000_t202" style="position:absolute;left:0;text-align:left;margin-left:333.15pt;margin-top:74.85pt;width:76.55pt;height:22.95pt;z-index:251668480;visibility:visible;mso-wrap-style:square;mso-width-percent:0;mso-height-percent:0;mso-wrap-distance-left:9pt;mso-wrap-distance-top:0;mso-wrap-distance-right:9pt;mso-wrap-distance-bottom:0;mso-position-horizontal:absolute;mso-position-horizontal-relative:text;mso-position-vertical:absolute;mso-position-vertical-relative:text;mso-width-percent:0;mso-height-percent:0;mso-width-relative:margin;mso-height-relative:margin;v-text-anchor:top" o:gfxdata="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" filled="f" stroked="f">
+              <v:shape w14:anchorId="16F49BFB" id="Casella di testo 10" o:spid="_x0000_s1033" type="#_x0000_t202" style="position:absolute;left:0;text-align:left;margin-left:328.25pt;margin-top:74.15pt;width:76.55pt;height:22.95pt;z-index:251668480;visibility:visible;mso-wrap-style:square;mso-width-percent:0;mso-height-percent:0;mso-wrap-distance-left:9pt;mso-wrap-distance-top:0;mso-wrap-distance-right:9pt;mso-wrap-distance-bottom:0;mso-position-horizontal:absolute;mso-position-horizontal-relative:text;mso-position-vertical:absolute;mso-position-vertical-relative:text;mso-width-percent:0;mso-height-percent:0;mso-width-relative:margin;mso-height-relative:margin;v-text-anchor:top" o:gfxdata="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" filled="f" stroked="f">
                 <v:textbox>
                   <w:txbxContent>
                     <w:p>
@@ -1363,14 +1463,14 @@
                         <w:rPr>
                           <w:b/>
                           <w:bCs/>
-                          <w:color w:val="EE7D30"/>
+                          <w:color w:val="FF0000"/>
                         </w:rPr>
                       </w:pPr>
                       <w:r>
                         <w:rPr>
                           <w:b/>
                           <w:bCs/>
-                          <w:color w:val="EE7D30"/>
+                          <w:color w:val="FF0000"/>
                         </w:rPr>
                         <w:t>AUC = 0,</w:t>
                       </w:r>
@@ -1378,7 +1478,7 @@
                         <w:rPr>
                           <w:b/>
                           <w:bCs/>
-                          <w:color w:val="EE7D30"/>
+                          <w:color w:val="FF0000"/>
                         </w:rPr>
                         <w:t>417</w:t>
                       </w:r>
@@ -1395,7 +1495,7 @@
           <w:noProof/>
         </w:rPr>
         <w:drawing>
-          <wp:inline distT="0" distB="0" distL="0" distR="0" wp14:anchorId="4D096BB5" wp14:editId="2F0E1000">
+          <wp:inline distT="0" distB="0" distL="0" distR="0" wp14:anchorId="4D096BB5" wp14:editId="4FAC890C">
             <wp:extent cx="5486400" cy="3200400"/>
             <wp:effectExtent l="0" t="0" r="12700" b="12700"/>
             <wp:docPr id="13" name="Grafico 13"/>
@@ -1938,7 +2038,7 @@
           <c:spPr>
             <a:ln w="28575" cap="rnd">
               <a:solidFill>
-                <a:schemeClr val="accent1"/>
+                <a:srgbClr val="0070C0"/>
               </a:solidFill>
               <a:round/>
             </a:ln>
@@ -1996,37 +2096,37 @@
                 <c:formatCode>General</c:formatCode>
                 <c:ptCount val="11"/>
                 <c:pt idx="0">
-                  <c:v>1</c:v>
+                  <c:v>0.4</c:v>
                 </c:pt>
                 <c:pt idx="1">
-                  <c:v>1</c:v>
+                  <c:v>0.5</c:v>
                 </c:pt>
                 <c:pt idx="2">
-                  <c:v>1</c:v>
+                  <c:v>0.6</c:v>
                 </c:pt>
                 <c:pt idx="3">
-                  <c:v>1</c:v>
+                  <c:v>0.7</c:v>
                 </c:pt>
                 <c:pt idx="4">
-                  <c:v>1</c:v>
+                  <c:v>0.78</c:v>
                 </c:pt>
                 <c:pt idx="5">
-                  <c:v>1</c:v>
+                  <c:v>0.78</c:v>
                 </c:pt>
                 <c:pt idx="6">
-                  <c:v>1</c:v>
+                  <c:v>0.78</c:v>
                 </c:pt>
                 <c:pt idx="7">
-                  <c:v>1</c:v>
+                  <c:v>0.78</c:v>
                 </c:pt>
                 <c:pt idx="8">
-                  <c:v>1</c:v>
+                  <c:v>0.78</c:v>
                 </c:pt>
                 <c:pt idx="9">
-                  <c:v>1</c:v>
+                  <c:v>0.78</c:v>
                 </c:pt>
                 <c:pt idx="10">
-                  <c:v>1</c:v>
+                  <c:v>0.78</c:v>
                 </c:pt>
               </c:numCache>
             </c:numRef>
@@ -2055,7 +2155,7 @@
           <c:spPr>
             <a:ln w="28575" cap="rnd">
               <a:solidFill>
-                <a:schemeClr val="accent2"/>
+                <a:srgbClr val="FF0000"/>
               </a:solidFill>
               <a:round/>
             </a:ln>
@@ -2113,37 +2213,37 @@
                 <c:formatCode>General</c:formatCode>
                 <c:ptCount val="11"/>
                 <c:pt idx="0">
-                  <c:v>0.627</c:v>
+                  <c:v>0.4</c:v>
                 </c:pt>
                 <c:pt idx="1">
-                  <c:v>0.72699999999999998</c:v>
+                  <c:v>0.5</c:v>
                 </c:pt>
                 <c:pt idx="2">
-                  <c:v>0.79100000000000004</c:v>
+                  <c:v>0.6</c:v>
                 </c:pt>
                 <c:pt idx="3">
-                  <c:v>0.84</c:v>
+                  <c:v>0.7</c:v>
                 </c:pt>
                 <c:pt idx="4">
-                  <c:v>0.84</c:v>
+                  <c:v>0.8</c:v>
                 </c:pt>
                 <c:pt idx="5">
-                  <c:v>0.84</c:v>
+                  <c:v>0.8</c:v>
                 </c:pt>
                 <c:pt idx="6">
-                  <c:v>0.84</c:v>
+                  <c:v>0.8</c:v>
                 </c:pt>
                 <c:pt idx="7">
-                  <c:v>0.84</c:v>
+                  <c:v>0.8</c:v>
                 </c:pt>
                 <c:pt idx="8">
-                  <c:v>0.84</c:v>
+                  <c:v>0.8</c:v>
                 </c:pt>
                 <c:pt idx="9">
-                  <c:v>0.84</c:v>
+                  <c:v>0.8</c:v>
                 </c:pt>
                 <c:pt idx="10">
-                  <c:v>0.84</c:v>
+                  <c:v>0.8</c:v>
                 </c:pt>
               </c:numCache>
             </c:numRef>
@@ -2174,6 +2274,55 @@
         </c:scaling>
         <c:delete val="0"/>
         <c:axPos val="b"/>
+        <c:title>
+          <c:tx>
+            <c:rich>
+              <a:bodyPr rot="0" spcFirstLastPara="1" vertOverflow="ellipsis" vert="horz" wrap="square" anchor="ctr" anchorCtr="1"/>
+              <a:lstStyle/>
+              <a:p>
+                <a:pPr>
+                  <a:defRPr sz="1200" b="0" i="0" u="none" strike="noStrike" kern="1200" baseline="0">
+                    <a:solidFill>
+                      <a:sysClr val="windowText" lastClr="000000"/>
+                    </a:solidFill>
+                    <a:latin typeface="Times New Roman" panose="02020603050405020304" pitchFamily="18" charset="0"/>
+                    <a:ea typeface="+mn-ea"/>
+                    <a:cs typeface="Times New Roman" panose="02020603050405020304" pitchFamily="18" charset="0"/>
+                  </a:defRPr>
+                </a:pPr>
+                <a:r>
+                  <a:rPr lang="it-IT" b="1"/>
+                  <a:t>FP Rate</a:t>
+                </a:r>
+              </a:p>
+            </c:rich>
+          </c:tx>
+          <c:overlay val="0"/>
+          <c:spPr>
+            <a:noFill/>
+            <a:ln>
+              <a:noFill/>
+            </a:ln>
+            <a:effectLst/>
+          </c:spPr>
+          <c:txPr>
+            <a:bodyPr rot="0" spcFirstLastPara="1" vertOverflow="ellipsis" vert="horz" wrap="square" anchor="ctr" anchorCtr="1"/>
+            <a:lstStyle/>
+            <a:p>
+              <a:pPr>
+                <a:defRPr sz="1200" b="0" i="0" u="none" strike="noStrike" kern="1200" baseline="0">
+                  <a:solidFill>
+                    <a:sysClr val="windowText" lastClr="000000"/>
+                  </a:solidFill>
+                  <a:latin typeface="Times New Roman" panose="02020603050405020304" pitchFamily="18" charset="0"/>
+                  <a:ea typeface="+mn-ea"/>
+                  <a:cs typeface="Times New Roman" panose="02020603050405020304" pitchFamily="18" charset="0"/>
+                </a:defRPr>
+              </a:pPr>
+              <a:endParaRPr lang="it-IT"/>
+            </a:p>
+          </c:txPr>
+        </c:title>
         <c:numFmt formatCode="General" sourceLinked="1"/>
         <c:majorTickMark val="none"/>
         <c:minorTickMark val="none"/>
@@ -2237,6 +2386,55 @@
             <a:effectLst/>
           </c:spPr>
         </c:majorGridlines>
+        <c:title>
+          <c:tx>
+            <c:rich>
+              <a:bodyPr rot="-5400000" spcFirstLastPara="1" vertOverflow="ellipsis" vert="horz" wrap="square" anchor="ctr" anchorCtr="1"/>
+              <a:lstStyle/>
+              <a:p>
+                <a:pPr>
+                  <a:defRPr sz="1200" b="0" i="0" u="none" strike="noStrike" kern="1200" baseline="0">
+                    <a:solidFill>
+                      <a:sysClr val="windowText" lastClr="000000"/>
+                    </a:solidFill>
+                    <a:latin typeface="Times New Roman" panose="02020603050405020304" pitchFamily="18" charset="0"/>
+                    <a:ea typeface="+mn-ea"/>
+                    <a:cs typeface="Times New Roman" panose="02020603050405020304" pitchFamily="18" charset="0"/>
+                  </a:defRPr>
+                </a:pPr>
+                <a:r>
+                  <a:rPr lang="it-IT" b="1"/>
+                  <a:t>TP Rate</a:t>
+                </a:r>
+              </a:p>
+            </c:rich>
+          </c:tx>
+          <c:overlay val="0"/>
+          <c:spPr>
+            <a:noFill/>
+            <a:ln>
+              <a:noFill/>
+            </a:ln>
+            <a:effectLst/>
+          </c:spPr>
+          <c:txPr>
+            <a:bodyPr rot="-5400000" spcFirstLastPara="1" vertOverflow="ellipsis" vert="horz" wrap="square" anchor="ctr" anchorCtr="1"/>
+            <a:lstStyle/>
+            <a:p>
+              <a:pPr>
+                <a:defRPr sz="1200" b="0" i="0" u="none" strike="noStrike" kern="1200" baseline="0">
+                  <a:solidFill>
+                    <a:sysClr val="windowText" lastClr="000000"/>
+                  </a:solidFill>
+                  <a:latin typeface="Times New Roman" panose="02020603050405020304" pitchFamily="18" charset="0"/>
+                  <a:ea typeface="+mn-ea"/>
+                  <a:cs typeface="Times New Roman" panose="02020603050405020304" pitchFamily="18" charset="0"/>
+                </a:defRPr>
+              </a:pPr>
+              <a:endParaRPr lang="it-IT"/>
+            </a:p>
+          </c:txPr>
+        </c:title>
         <c:numFmt formatCode="General" sourceLinked="1"/>
         <c:majorTickMark val="none"/>
         <c:minorTickMark val="none"/>
@@ -2497,37 +2695,37 @@
                 <c:formatCode>General</c:formatCode>
                 <c:ptCount val="11"/>
                 <c:pt idx="0">
-                  <c:v>0.99</c:v>
+                  <c:v>0.4</c:v>
                 </c:pt>
                 <c:pt idx="1">
-                  <c:v>1</c:v>
+                  <c:v>0.5</c:v>
                 </c:pt>
                 <c:pt idx="2">
-                  <c:v>1</c:v>
+                  <c:v>0.6</c:v>
                 </c:pt>
                 <c:pt idx="3">
-                  <c:v>1</c:v>
+                  <c:v>0.7</c:v>
                 </c:pt>
                 <c:pt idx="4">
-                  <c:v>1</c:v>
+                  <c:v>0.75</c:v>
                 </c:pt>
                 <c:pt idx="5">
-                  <c:v>1</c:v>
+                  <c:v>0.9</c:v>
                 </c:pt>
                 <c:pt idx="6">
-                  <c:v>1</c:v>
+                  <c:v>0.93</c:v>
                 </c:pt>
                 <c:pt idx="7">
-                  <c:v>1</c:v>
+                  <c:v>0.93</c:v>
                 </c:pt>
                 <c:pt idx="8">
-                  <c:v>1</c:v>
+                  <c:v>0.93</c:v>
                 </c:pt>
                 <c:pt idx="9">
-                  <c:v>1</c:v>
+                  <c:v>0.93</c:v>
                 </c:pt>
                 <c:pt idx="10">
-                  <c:v>1</c:v>
+                  <c:v>0.93</c:v>
                 </c:pt>
               </c:numCache>
             </c:numRef>
@@ -2556,7 +2754,7 @@
           <c:spPr>
             <a:ln w="28575" cap="rnd">
               <a:solidFill>
-                <a:schemeClr val="accent2"/>
+                <a:srgbClr val="FF0000"/>
               </a:solidFill>
               <a:round/>
             </a:ln>
@@ -2614,37 +2812,37 @@
                 <c:formatCode>General</c:formatCode>
                 <c:ptCount val="11"/>
                 <c:pt idx="0">
-                  <c:v>0.14299999999999999</c:v>
+                  <c:v>0.1</c:v>
                 </c:pt>
                 <c:pt idx="1">
-                  <c:v>0.97</c:v>
+                  <c:v>0.2</c:v>
                 </c:pt>
                 <c:pt idx="2">
-                  <c:v>0.97</c:v>
+                  <c:v>0.3</c:v>
                 </c:pt>
                 <c:pt idx="3">
-                  <c:v>0.97</c:v>
+                  <c:v>0.4</c:v>
                 </c:pt>
                 <c:pt idx="4">
-                  <c:v>0.97</c:v>
+                  <c:v>0.5</c:v>
                 </c:pt>
                 <c:pt idx="5">
-                  <c:v>0.97</c:v>
+                  <c:v>0.6</c:v>
                 </c:pt>
                 <c:pt idx="6">
-                  <c:v>0.97</c:v>
+                  <c:v>0.7</c:v>
                 </c:pt>
                 <c:pt idx="7">
-                  <c:v>0.97</c:v>
+                  <c:v>0.8</c:v>
                 </c:pt>
                 <c:pt idx="8">
-                  <c:v>0.97</c:v>
+                  <c:v>0.85</c:v>
                 </c:pt>
                 <c:pt idx="9">
-                  <c:v>0.97</c:v>
+                  <c:v>0.96</c:v>
                 </c:pt>
                 <c:pt idx="10">
-                  <c:v>0.97</c:v>
+                  <c:v>0.96</c:v>
                 </c:pt>
               </c:numCache>
             </c:numRef>
@@ -2675,6 +2873,55 @@
         </c:scaling>
         <c:delete val="0"/>
         <c:axPos val="b"/>
+        <c:title>
+          <c:tx>
+            <c:rich>
+              <a:bodyPr rot="0" spcFirstLastPara="1" vertOverflow="ellipsis" vert="horz" wrap="square" anchor="ctr" anchorCtr="1"/>
+              <a:lstStyle/>
+              <a:p>
+                <a:pPr>
+                  <a:defRPr sz="1200" b="1" i="0" u="none" strike="noStrike" kern="1200" baseline="0">
+                    <a:solidFill>
+                      <a:sysClr val="windowText" lastClr="000000"/>
+                    </a:solidFill>
+                    <a:latin typeface="Times New Roman" panose="02020603050405020304" pitchFamily="18" charset="0"/>
+                    <a:ea typeface="+mn-ea"/>
+                    <a:cs typeface="Times New Roman" panose="02020603050405020304" pitchFamily="18" charset="0"/>
+                  </a:defRPr>
+                </a:pPr>
+                <a:r>
+                  <a:rPr lang="it-IT" b="1"/>
+                  <a:t>FP Rate</a:t>
+                </a:r>
+              </a:p>
+            </c:rich>
+          </c:tx>
+          <c:overlay val="0"/>
+          <c:spPr>
+            <a:noFill/>
+            <a:ln>
+              <a:noFill/>
+            </a:ln>
+            <a:effectLst/>
+          </c:spPr>
+          <c:txPr>
+            <a:bodyPr rot="0" spcFirstLastPara="1" vertOverflow="ellipsis" vert="horz" wrap="square" anchor="ctr" anchorCtr="1"/>
+            <a:lstStyle/>
+            <a:p>
+              <a:pPr>
+                <a:defRPr sz="1200" b="1" i="0" u="none" strike="noStrike" kern="1200" baseline="0">
+                  <a:solidFill>
+                    <a:sysClr val="windowText" lastClr="000000"/>
+                  </a:solidFill>
+                  <a:latin typeface="Times New Roman" panose="02020603050405020304" pitchFamily="18" charset="0"/>
+                  <a:ea typeface="+mn-ea"/>
+                  <a:cs typeface="Times New Roman" panose="02020603050405020304" pitchFamily="18" charset="0"/>
+                </a:defRPr>
+              </a:pPr>
+              <a:endParaRPr lang="it-IT"/>
+            </a:p>
+          </c:txPr>
+        </c:title>
         <c:numFmt formatCode="General" sourceLinked="1"/>
         <c:majorTickMark val="none"/>
         <c:minorTickMark val="none"/>
@@ -2738,6 +2985,55 @@
             <a:effectLst/>
           </c:spPr>
         </c:majorGridlines>
+        <c:title>
+          <c:tx>
+            <c:rich>
+              <a:bodyPr rot="-5400000" spcFirstLastPara="1" vertOverflow="ellipsis" vert="horz" wrap="square" anchor="ctr" anchorCtr="1"/>
+              <a:lstStyle/>
+              <a:p>
+                <a:pPr>
+                  <a:defRPr sz="1200" b="0" i="0" u="none" strike="noStrike" kern="1200" baseline="0">
+                    <a:solidFill>
+                      <a:sysClr val="windowText" lastClr="000000"/>
+                    </a:solidFill>
+                    <a:latin typeface="Times New Roman" panose="02020603050405020304" pitchFamily="18" charset="0"/>
+                    <a:ea typeface="+mn-ea"/>
+                    <a:cs typeface="Times New Roman" panose="02020603050405020304" pitchFamily="18" charset="0"/>
+                  </a:defRPr>
+                </a:pPr>
+                <a:r>
+                  <a:rPr lang="it-IT" b="1"/>
+                  <a:t>TP Rate</a:t>
+                </a:r>
+              </a:p>
+            </c:rich>
+          </c:tx>
+          <c:overlay val="0"/>
+          <c:spPr>
+            <a:noFill/>
+            <a:ln>
+              <a:noFill/>
+            </a:ln>
+            <a:effectLst/>
+          </c:spPr>
+          <c:txPr>
+            <a:bodyPr rot="-5400000" spcFirstLastPara="1" vertOverflow="ellipsis" vert="horz" wrap="square" anchor="ctr" anchorCtr="1"/>
+            <a:lstStyle/>
+            <a:p>
+              <a:pPr>
+                <a:defRPr sz="1200" b="0" i="0" u="none" strike="noStrike" kern="1200" baseline="0">
+                  <a:solidFill>
+                    <a:sysClr val="windowText" lastClr="000000"/>
+                  </a:solidFill>
+                  <a:latin typeface="Times New Roman" panose="02020603050405020304" pitchFamily="18" charset="0"/>
+                  <a:ea typeface="+mn-ea"/>
+                  <a:cs typeface="Times New Roman" panose="02020603050405020304" pitchFamily="18" charset="0"/>
+                </a:defRPr>
+              </a:pPr>
+              <a:endParaRPr lang="it-IT"/>
+            </a:p>
+          </c:txPr>
+        </c:title>
         <c:numFmt formatCode="General" sourceLinked="1"/>
         <c:majorTickMark val="none"/>
         <c:minorTickMark val="none"/>
@@ -3057,7 +3353,7 @@
           <c:spPr>
             <a:ln w="28575" cap="rnd">
               <a:solidFill>
-                <a:schemeClr val="accent2"/>
+                <a:srgbClr val="FF0000"/>
               </a:solidFill>
               <a:round/>
             </a:ln>
@@ -3176,6 +3472,55 @@
         </c:scaling>
         <c:delete val="0"/>
         <c:axPos val="b"/>
+        <c:title>
+          <c:tx>
+            <c:rich>
+              <a:bodyPr rot="0" spcFirstLastPara="1" vertOverflow="ellipsis" vert="horz" wrap="square" anchor="ctr" anchorCtr="1"/>
+              <a:lstStyle/>
+              <a:p>
+                <a:pPr>
+                  <a:defRPr sz="1200" b="0" i="0" u="none" strike="noStrike" kern="1200" baseline="0">
+                    <a:solidFill>
+                      <a:sysClr val="windowText" lastClr="000000"/>
+                    </a:solidFill>
+                    <a:latin typeface="Times New Roman" panose="02020603050405020304" pitchFamily="18" charset="0"/>
+                    <a:ea typeface="+mn-ea"/>
+                    <a:cs typeface="Times New Roman" panose="02020603050405020304" pitchFamily="18" charset="0"/>
+                  </a:defRPr>
+                </a:pPr>
+                <a:r>
+                  <a:rPr lang="it-IT" b="1"/>
+                  <a:t>FP Rate</a:t>
+                </a:r>
+              </a:p>
+            </c:rich>
+          </c:tx>
+          <c:overlay val="0"/>
+          <c:spPr>
+            <a:noFill/>
+            <a:ln>
+              <a:noFill/>
+            </a:ln>
+            <a:effectLst/>
+          </c:spPr>
+          <c:txPr>
+            <a:bodyPr rot="0" spcFirstLastPara="1" vertOverflow="ellipsis" vert="horz" wrap="square" anchor="ctr" anchorCtr="1"/>
+            <a:lstStyle/>
+            <a:p>
+              <a:pPr>
+                <a:defRPr sz="1200" b="0" i="0" u="none" strike="noStrike" kern="1200" baseline="0">
+                  <a:solidFill>
+                    <a:sysClr val="windowText" lastClr="000000"/>
+                  </a:solidFill>
+                  <a:latin typeface="Times New Roman" panose="02020603050405020304" pitchFamily="18" charset="0"/>
+                  <a:ea typeface="+mn-ea"/>
+                  <a:cs typeface="Times New Roman" panose="02020603050405020304" pitchFamily="18" charset="0"/>
+                </a:defRPr>
+              </a:pPr>
+              <a:endParaRPr lang="it-IT"/>
+            </a:p>
+          </c:txPr>
+        </c:title>
         <c:numFmt formatCode="General" sourceLinked="1"/>
         <c:majorTickMark val="none"/>
         <c:minorTickMark val="none"/>
@@ -3239,6 +3584,55 @@
             <a:effectLst/>
           </c:spPr>
         </c:majorGridlines>
+        <c:title>
+          <c:tx>
+            <c:rich>
+              <a:bodyPr rot="-5400000" spcFirstLastPara="1" vertOverflow="ellipsis" vert="horz" wrap="square" anchor="ctr" anchorCtr="1"/>
+              <a:lstStyle/>
+              <a:p>
+                <a:pPr>
+                  <a:defRPr sz="1200" b="0" i="0" u="none" strike="noStrike" kern="1200" baseline="0">
+                    <a:solidFill>
+                      <a:sysClr val="windowText" lastClr="000000"/>
+                    </a:solidFill>
+                    <a:latin typeface="Times New Roman" panose="02020603050405020304" pitchFamily="18" charset="0"/>
+                    <a:ea typeface="+mn-ea"/>
+                    <a:cs typeface="Times New Roman" panose="02020603050405020304" pitchFamily="18" charset="0"/>
+                  </a:defRPr>
+                </a:pPr>
+                <a:r>
+                  <a:rPr lang="it-IT" b="1"/>
+                  <a:t>TP Rate</a:t>
+                </a:r>
+              </a:p>
+            </c:rich>
+          </c:tx>
+          <c:overlay val="0"/>
+          <c:spPr>
+            <a:noFill/>
+            <a:ln>
+              <a:noFill/>
+            </a:ln>
+            <a:effectLst/>
+          </c:spPr>
+          <c:txPr>
+            <a:bodyPr rot="-5400000" spcFirstLastPara="1" vertOverflow="ellipsis" vert="horz" wrap="square" anchor="ctr" anchorCtr="1"/>
+            <a:lstStyle/>
+            <a:p>
+              <a:pPr>
+                <a:defRPr sz="1200" b="0" i="0" u="none" strike="noStrike" kern="1200" baseline="0">
+                  <a:solidFill>
+                    <a:sysClr val="windowText" lastClr="000000"/>
+                  </a:solidFill>
+                  <a:latin typeface="Times New Roman" panose="02020603050405020304" pitchFamily="18" charset="0"/>
+                  <a:ea typeface="+mn-ea"/>
+                  <a:cs typeface="Times New Roman" panose="02020603050405020304" pitchFamily="18" charset="0"/>
+                </a:defRPr>
+              </a:pPr>
+              <a:endParaRPr lang="it-IT"/>
+            </a:p>
+          </c:txPr>
+        </c:title>
         <c:numFmt formatCode="General" sourceLinked="1"/>
         <c:majorTickMark val="none"/>
         <c:minorTickMark val="none"/>
@@ -3558,7 +3952,7 @@
           <c:spPr>
             <a:ln w="28575" cap="rnd">
               <a:solidFill>
-                <a:schemeClr val="accent2"/>
+                <a:srgbClr val="FF0000"/>
               </a:solidFill>
               <a:round/>
             </a:ln>
@@ -3677,6 +4071,55 @@
         </c:scaling>
         <c:delete val="0"/>
         <c:axPos val="b"/>
+        <c:title>
+          <c:tx>
+            <c:rich>
+              <a:bodyPr rot="0" spcFirstLastPara="1" vertOverflow="ellipsis" vert="horz" wrap="square" anchor="ctr" anchorCtr="1"/>
+              <a:lstStyle/>
+              <a:p>
+                <a:pPr>
+                  <a:defRPr sz="1200" b="0" i="0" u="none" strike="noStrike" kern="1200" baseline="0">
+                    <a:solidFill>
+                      <a:sysClr val="windowText" lastClr="000000"/>
+                    </a:solidFill>
+                    <a:latin typeface="Times New Roman" panose="02020603050405020304" pitchFamily="18" charset="0"/>
+                    <a:ea typeface="+mn-ea"/>
+                    <a:cs typeface="Times New Roman" panose="02020603050405020304" pitchFamily="18" charset="0"/>
+                  </a:defRPr>
+                </a:pPr>
+                <a:r>
+                  <a:rPr lang="it-IT" b="1"/>
+                  <a:t>FP Rate</a:t>
+                </a:r>
+              </a:p>
+            </c:rich>
+          </c:tx>
+          <c:overlay val="0"/>
+          <c:spPr>
+            <a:noFill/>
+            <a:ln>
+              <a:noFill/>
+            </a:ln>
+            <a:effectLst/>
+          </c:spPr>
+          <c:txPr>
+            <a:bodyPr rot="0" spcFirstLastPara="1" vertOverflow="ellipsis" vert="horz" wrap="square" anchor="ctr" anchorCtr="1"/>
+            <a:lstStyle/>
+            <a:p>
+              <a:pPr>
+                <a:defRPr sz="1200" b="0" i="0" u="none" strike="noStrike" kern="1200" baseline="0">
+                  <a:solidFill>
+                    <a:sysClr val="windowText" lastClr="000000"/>
+                  </a:solidFill>
+                  <a:latin typeface="Times New Roman" panose="02020603050405020304" pitchFamily="18" charset="0"/>
+                  <a:ea typeface="+mn-ea"/>
+                  <a:cs typeface="Times New Roman" panose="02020603050405020304" pitchFamily="18" charset="0"/>
+                </a:defRPr>
+              </a:pPr>
+              <a:endParaRPr lang="it-IT"/>
+            </a:p>
+          </c:txPr>
+        </c:title>
         <c:numFmt formatCode="General" sourceLinked="1"/>
         <c:majorTickMark val="none"/>
         <c:minorTickMark val="none"/>
@@ -3740,6 +4183,55 @@
             <a:effectLst/>
           </c:spPr>
         </c:majorGridlines>
+        <c:title>
+          <c:tx>
+            <c:rich>
+              <a:bodyPr rot="-5400000" spcFirstLastPara="1" vertOverflow="ellipsis" vert="horz" wrap="square" anchor="ctr" anchorCtr="1"/>
+              <a:lstStyle/>
+              <a:p>
+                <a:pPr>
+                  <a:defRPr sz="1200" b="0" i="0" u="none" strike="noStrike" kern="1200" baseline="0">
+                    <a:solidFill>
+                      <a:sysClr val="windowText" lastClr="000000"/>
+                    </a:solidFill>
+                    <a:latin typeface="Times New Roman" panose="02020603050405020304" pitchFamily="18" charset="0"/>
+                    <a:ea typeface="+mn-ea"/>
+                    <a:cs typeface="Times New Roman" panose="02020603050405020304" pitchFamily="18" charset="0"/>
+                  </a:defRPr>
+                </a:pPr>
+                <a:r>
+                  <a:rPr lang="it-IT" b="1"/>
+                  <a:t>TP Rate</a:t>
+                </a:r>
+              </a:p>
+            </c:rich>
+          </c:tx>
+          <c:overlay val="0"/>
+          <c:spPr>
+            <a:noFill/>
+            <a:ln>
+              <a:noFill/>
+            </a:ln>
+            <a:effectLst/>
+          </c:spPr>
+          <c:txPr>
+            <a:bodyPr rot="-5400000" spcFirstLastPara="1" vertOverflow="ellipsis" vert="horz" wrap="square" anchor="ctr" anchorCtr="1"/>
+            <a:lstStyle/>
+            <a:p>
+              <a:pPr>
+                <a:defRPr sz="1200" b="0" i="0" u="none" strike="noStrike" kern="1200" baseline="0">
+                  <a:solidFill>
+                    <a:sysClr val="windowText" lastClr="000000"/>
+                  </a:solidFill>
+                  <a:latin typeface="Times New Roman" panose="02020603050405020304" pitchFamily="18" charset="0"/>
+                  <a:ea typeface="+mn-ea"/>
+                  <a:cs typeface="Times New Roman" panose="02020603050405020304" pitchFamily="18" charset="0"/>
+                </a:defRPr>
+              </a:pPr>
+              <a:endParaRPr lang="it-IT"/>
+            </a:p>
+          </c:txPr>
+        </c:title>
         <c:numFmt formatCode="General" sourceLinked="1"/>
         <c:majorTickMark val="none"/>
         <c:minorTickMark val="none"/>

</xml_diff>